<commit_message>
Termo de Abertura / Declaração de Escopo
Termo de Abertura - Updated
Declaração de Escopo - Completed
</commit_message>
<xml_diff>
--- a/Declaração de Escopo.docx
+++ b/Declaração de Escopo.docx
@@ -231,6 +231,7 @@
           <w:numId w:val="1"/>
         </w:numPr>
       </w:pPr>
+      <w:bookmarkStart w:id="0" w:name="_GoBack"/>
       <w:r>
         <w:t>Professores devem ser capazes de:</w:t>
       </w:r>
@@ -244,7 +245,7 @@
         </w:numPr>
       </w:pPr>
       <w:r>
-        <w:t>Confeccionar lista de exercícios</w:t>
+        <w:t>Cadastrar usuário do tipo professor apenas</w:t>
       </w:r>
     </w:p>
     <w:p>
@@ -256,7 +257,7 @@
         </w:numPr>
       </w:pPr>
       <w:r>
-        <w:t>Gerenciar listas de exercícios previamente geradas</w:t>
+        <w:t>Editar usuário</w:t>
       </w:r>
     </w:p>
     <w:p>
@@ -268,7 +269,81 @@
         </w:numPr>
       </w:pPr>
       <w:r>
-        <w:t>Disponibilizar listas para alunos que possuem código unitário da mesma.</w:t>
+        <w:t>Criar lista de exercício</w:t>
+      </w:r>
+    </w:p>
+    <w:p>
+      <w:pPr>
+        <w:pStyle w:val="ListParagraph"/>
+        <w:numPr>
+          <w:ilvl w:val="1"/>
+          <w:numId w:val="1"/>
+        </w:numPr>
+      </w:pPr>
+      <w:r>
+        <w:t>Adicionar questão</w:t>
+      </w:r>
+    </w:p>
+    <w:p>
+      <w:pPr>
+        <w:pStyle w:val="ListParagraph"/>
+        <w:numPr>
+          <w:ilvl w:val="1"/>
+          <w:numId w:val="1"/>
+        </w:numPr>
+      </w:pPr>
+      <w:r>
+        <w:t>Adicionar tópico de exercício para à disciplina</w:t>
+      </w:r>
+    </w:p>
+    <w:p>
+      <w:pPr>
+        <w:pStyle w:val="ListParagraph"/>
+        <w:numPr>
+          <w:ilvl w:val="1"/>
+          <w:numId w:val="1"/>
+        </w:numPr>
+      </w:pPr>
+      <w:r>
+        <w:t xml:space="preserve">Realizar processo de </w:t>
+      </w:r>
+      <w:proofErr w:type="spellStart"/>
+      <w:r>
+        <w:rPr>
+          <w:i/>
+        </w:rPr>
+        <w:t>login</w:t>
+      </w:r>
+      <w:proofErr w:type="spellEnd"/>
+    </w:p>
+    <w:p>
+      <w:pPr>
+        <w:pStyle w:val="ListParagraph"/>
+        <w:numPr>
+          <w:ilvl w:val="1"/>
+          <w:numId w:val="1"/>
+        </w:numPr>
+      </w:pPr>
+      <w:r>
+        <w:t>Gerenciar listas de exercícios previamente</w:t>
+      </w:r>
+      <w:r>
+        <w:t xml:space="preserve"> criadas</w:t>
+      </w:r>
+    </w:p>
+    <w:p>
+      <w:pPr>
+        <w:pStyle w:val="ListParagraph"/>
+        <w:numPr>
+          <w:ilvl w:val="1"/>
+          <w:numId w:val="1"/>
+        </w:numPr>
+      </w:pPr>
+      <w:r>
+        <w:t>Di</w:t>
+      </w:r>
+      <w:r>
+        <w:t>sponibilizar listas para alunos através de código único da lista</w:t>
       </w:r>
     </w:p>
     <w:p>
@@ -292,7 +367,7 @@
         </w:numPr>
       </w:pPr>
       <w:r>
-        <w:t>Acessar listas de exercícios, com ou sem resposta, a partir de códigos únicos disponibilizados pelo professor</w:t>
+        <w:t>Cadastrar usuário do tipo aluno apenas</w:t>
       </w:r>
     </w:p>
     <w:p>
@@ -304,7 +379,7 @@
         </w:numPr>
       </w:pPr>
       <w:r>
-        <w:t>Gerar listas contendo exercícios de tópicos a escolha</w:t>
+        <w:t>Editar usuário</w:t>
       </w:r>
     </w:p>
     <w:p>
@@ -316,7 +391,13 @@
         </w:numPr>
       </w:pPr>
       <w:r>
-        <w:t>Gerencia listas de exercícios criadas</w:t>
+        <w:t>Acessar listas de exercícios</w:t>
+      </w:r>
+      <w:r>
+        <w:t xml:space="preserve"> disponibilizada</w:t>
+      </w:r>
+      <w:r>
+        <w:t>s pelo professor</w:t>
       </w:r>
     </w:p>
     <w:p>
@@ -328,7 +409,34 @@
         </w:numPr>
       </w:pPr>
       <w:r>
+        <w:t>Gerar listas contendo exercícios de tópicos a escolha</w:t>
+      </w:r>
+    </w:p>
+    <w:p>
+      <w:pPr>
+        <w:pStyle w:val="ListParagraph"/>
+        <w:numPr>
+          <w:ilvl w:val="1"/>
+          <w:numId w:val="1"/>
+        </w:numPr>
+      </w:pPr>
+      <w:r>
+        <w:t>Gerenciar listas de exercícios previamente criadas</w:t>
+      </w:r>
+    </w:p>
+    <w:p>
+      <w:pPr>
+        <w:pStyle w:val="ListParagraph"/>
+        <w:numPr>
+          <w:ilvl w:val="1"/>
+          <w:numId w:val="1"/>
+        </w:numPr>
+      </w:pPr>
+      <w:r>
         <w:t>Acessar listas de exercícios contendo as respostas</w:t>
+      </w:r>
+      <w:r>
+        <w:t xml:space="preserve"> a partir de código único da lista.</w:t>
       </w:r>
     </w:p>
     <w:p>
@@ -352,27 +460,91 @@
         </w:numPr>
       </w:pPr>
       <w:r>
-        <w:t>Usuários do sistema devem ter acesso a interface de gerenciamento de suas contas</w:t>
+        <w:t>Segurança das informações deve ser oferecida pelo sistema.</w:t>
       </w:r>
     </w:p>
+    <w:p>
+      <w:pPr>
+        <w:pStyle w:val="ListParagraph"/>
+        <w:numPr>
+          <w:ilvl w:val="0"/>
+          <w:numId w:val="1"/>
+        </w:numPr>
+      </w:pPr>
+      <w:r>
+        <w:t>Sistemas de recuperação de senha e usuário deve ser oferecido pelo sistema.</w:t>
+      </w:r>
+    </w:p>
+    <w:bookmarkEnd w:id="0"/>
     <w:p/>
     <w:p>
       <w:pPr>
         <w:pStyle w:val="Heading1"/>
       </w:pPr>
       <w:r>
+        <w:lastRenderedPageBreak/>
         <w:t>Diagrama de Contexto</w:t>
       </w:r>
     </w:p>
     <w:p>
       <w:pPr>
-        <w:pStyle w:val="Comments"/>
-      </w:pPr>
-      <w:r>
-        <w:t>[Inserir o diagrama de contexto da UML que represente o produto.]</w:t>
+        <w:jc w:val="center"/>
+      </w:pPr>
+      <w:r>
+        <w:rPr>
+          <w:noProof/>
+          <w:lang w:val="en-US" w:eastAsia="ko-KR"/>
+        </w:rPr>
+        <w:drawing>
+          <wp:inline distT="0" distB="0" distL="0" distR="0">
+            <wp:extent cx="4747260" cy="3551196"/>
+            <wp:effectExtent l="0" t="0" r="0" b="0"/>
+            <wp:docPr id="2" name="Picture 2" descr="C:\Users\otobraz\Desktop\DataFlowDiagram1.png"/>
+            <wp:cNvGraphicFramePr>
+              <a:graphicFrameLocks xmlns:a="http://schemas.openxmlformats.org/drawingml/2006/main" noChangeAspect="1"/>
+            </wp:cNvGraphicFramePr>
+            <a:graphic xmlns:a="http://schemas.openxmlformats.org/drawingml/2006/main">
+              <a:graphicData uri="http://schemas.openxmlformats.org/drawingml/2006/picture">
+                <pic:pic xmlns:pic="http://schemas.openxmlformats.org/drawingml/2006/picture">
+                  <pic:nvPicPr>
+                    <pic:cNvPr id="0" name="Picture 1" descr="C:\Users\otobraz\Desktop\DataFlowDiagram1.png"/>
+                    <pic:cNvPicPr>
+                      <a:picLocks noChangeAspect="1" noChangeArrowheads="1"/>
+                    </pic:cNvPicPr>
+                  </pic:nvPicPr>
+                  <pic:blipFill>
+                    <a:blip r:embed="rId7">
+                      <a:extLst>
+                        <a:ext uri="{28A0092B-C50C-407E-A947-70E740481C1C}">
+                          <a14:useLocalDpi xmlns:a14="http://schemas.microsoft.com/office/drawing/2010/main" val="0"/>
+                        </a:ext>
+                      </a:extLst>
+                    </a:blip>
+                    <a:srcRect/>
+                    <a:stretch>
+                      <a:fillRect/>
+                    </a:stretch>
+                  </pic:blipFill>
+                  <pic:spPr bwMode="auto">
+                    <a:xfrm>
+                      <a:off x="0" y="0"/>
+                      <a:ext cx="4761744" cy="3562031"/>
+                    </a:xfrm>
+                    <a:prstGeom prst="rect">
+                      <a:avLst/>
+                    </a:prstGeom>
+                    <a:noFill/>
+                    <a:ln>
+                      <a:noFill/>
+                    </a:ln>
+                  </pic:spPr>
+                </pic:pic>
+              </a:graphicData>
+            </a:graphic>
+          </wp:inline>
+        </w:drawing>
       </w:r>
     </w:p>
-    <w:p/>
     <w:p/>
     <w:p/>
     <w:p/>
@@ -648,13 +820,10 @@
         </w:tc>
       </w:tr>
     </w:tbl>
-    <w:p>
-      <w:bookmarkStart w:id="0" w:name="_GoBack"/>
-      <w:bookmarkEnd w:id="0"/>
-    </w:p>
+    <w:p/>
     <w:sectPr>
-      <w:headerReference w:type="default" r:id="rId7"/>
-      <w:footerReference w:type="default" r:id="rId8"/>
+      <w:headerReference w:type="default" r:id="rId8"/>
+      <w:footerReference w:type="default" r:id="rId9"/>
       <w:pgSz w:w="11906" w:h="16838"/>
       <w:pgMar w:top="1417" w:right="1701" w:bottom="1417" w:left="1701" w:header="708" w:footer="708" w:gutter="0"/>
       <w:cols w:space="708"/>
@@ -828,7 +997,7 @@
               <w:noProof/>
               <w:color w:val="244061" w:themeColor="accent1" w:themeShade="80"/>
             </w:rPr>
-            <w:t>1</w:t>
+            <w:t>2</w:t>
           </w:r>
           <w:r>
             <w:rPr>
@@ -1006,7 +1175,7 @@
               <w:lang w:eastAsia="ko-KR"/>
             </w:rPr>
             <w:drawing>
-              <wp:inline distT="0" distB="0" distL="0" distR="0">
+              <wp:inline distT="0" distB="0" distL="0" distR="0" wp14:anchorId="7A390569" wp14:editId="78918973">
                 <wp:extent cx="1104900" cy="483870"/>
                 <wp:effectExtent l="0" t="0" r="0" b="0"/>
                 <wp:docPr id="1" name="Picture 1">
@@ -1065,31 +1234,12 @@
         <w:p>
           <w:pPr>
             <w:pStyle w:val="Header"/>
-            <w:rPr>
-              <w:sz w:val="22"/>
-            </w:rPr>
           </w:pPr>
+          <w:proofErr w:type="spellStart"/>
           <w:r>
-            <w:fldChar w:fldCharType="begin"/>
+            <w:t>Make.A.List</w:t>
           </w:r>
-          <w:r>
-            <w:rPr>
-              <w:sz w:val="22"/>
-            </w:rPr>
-            <w:instrText xml:space="preserve"> SUBJECT   \* MERGEFORMAT </w:instrText>
-          </w:r>
-          <w:r>
-            <w:fldChar w:fldCharType="separate"/>
-          </w:r>
-          <w:r>
-            <w:rPr>
-              <w:sz w:val="22"/>
-            </w:rPr>
-            <w:t>Nome do Projeto</w:t>
-          </w:r>
-          <w:r>
-            <w:fldChar w:fldCharType="end"/>
-          </w:r>
+          <w:proofErr w:type="spellEnd"/>
         </w:p>
       </w:tc>
       <w:tc>
@@ -1998,19 +2148,19 @@
 
 <file path=word/glossary/fontTable.xml><?xml version="1.0" encoding="utf-8"?>
 <w:fonts xmlns:mc="http://schemas.openxmlformats.org/markup-compatibility/2006" xmlns:r="http://schemas.openxmlformats.org/officeDocument/2006/relationships" xmlns:w="http://schemas.openxmlformats.org/wordprocessingml/2006/main" xmlns:w14="http://schemas.microsoft.com/office/word/2010/wordml" xmlns:w15="http://schemas.microsoft.com/office/word/2012/wordml" mc:Ignorable="w14 w15">
+  <w:font w:name="Calibri">
+    <w:panose1 w:val="020F0502020204030204"/>
+    <w:charset w:val="00"/>
+    <w:family w:val="swiss"/>
+    <w:pitch w:val="variable"/>
+    <w:sig w:usb0="E00002FF" w:usb1="4000ACFF" w:usb2="00000001" w:usb3="00000000" w:csb0="0000019F" w:csb1="00000000"/>
+  </w:font>
   <w:font w:name="Times New Roman">
     <w:panose1 w:val="02020603050405020304"/>
     <w:charset w:val="00"/>
     <w:family w:val="roman"/>
     <w:pitch w:val="variable"/>
     <w:sig w:usb0="E0002EFF" w:usb1="C0007843" w:usb2="00000009" w:usb3="00000000" w:csb0="000001FF" w:csb1="00000000"/>
-  </w:font>
-  <w:font w:name="Calibri">
-    <w:panose1 w:val="020F0502020204030204"/>
-    <w:charset w:val="00"/>
-    <w:family w:val="swiss"/>
-    <w:pitch w:val="variable"/>
-    <w:sig w:usb0="E00002FF" w:usb1="4000ACFF" w:usb2="00000001" w:usb3="00000000" w:csb0="0000019F" w:csb1="00000000"/>
   </w:font>
   <w:font w:name="Cambria">
     <w:panose1 w:val="02040503050406030204"/>
@@ -2078,6 +2228,7 @@
     <w:rsid w:val="00D21C36"/>
     <w:rsid w:val="00D504DB"/>
     <w:rsid w:val="00DB6D52"/>
+    <w:rsid w:val="00DC4F65"/>
     <w:rsid w:val="00FA5D12"/>
     <w:rsid w:val="00FE09D7"/>
   </w:rsids>

</xml_diff>